<commit_message>
he tenido que modificar el puerto de la base de datos por un error de que el codigo 3306 se esta utilizando, por eso lo he cambiado al 8111
</commit_message>
<xml_diff>
--- a/guia.docx
+++ b/guia.docx
@@ -171,24 +171,11 @@
         </w:numPr>
       </w:pPr>
       <w:r>
-        <w:t xml:space="preserve">Ajustes básicos – Recomienda </w:t>
-      </w:r>
-      <w:proofErr w:type="spellStart"/>
-      <w:r>
-        <w:t>imagenes</w:t>
-      </w:r>
-      <w:proofErr w:type="spellEnd"/>
-      <w:r>
-        <w:t xml:space="preserve"> d</w:t>
-      </w:r>
-      <w:r>
-        <w:t xml:space="preserve">e 800 x 800 </w:t>
-      </w:r>
-      <w:proofErr w:type="spellStart"/>
-      <w:r>
-        <w:t>px</w:t>
-      </w:r>
-      <w:proofErr w:type="spellEnd"/>
+        <w:t>Ajustes básicos – Recomienda imagenes d</w:t>
+      </w:r>
+      <w:r>
+        <w:t>e 800 x 800 px</w:t>
+      </w:r>
       <w:r>
         <w:t xml:space="preserve"> del mismo producto</w:t>
       </w:r>
@@ -291,29 +278,7 @@
           <w:szCs w:val="18"/>
           <w:shd w:val="clear" w:color="auto" w:fill="FFFFFF"/>
         </w:rPr>
-        <w:t>Tu código de referencia para este producto. Caracteres especiales permitidos</w:t>
-      </w:r>
-      <w:proofErr w:type="gramStart"/>
-      <w:r>
-        <w:rPr>
-          <w:rFonts w:ascii="Helvetica" w:hAnsi="Helvetica" w:cs="Helvetica"/>
-          <w:color w:val="363A41"/>
-          <w:sz w:val="18"/>
-          <w:szCs w:val="18"/>
-          <w:shd w:val="clear" w:color="auto" w:fill="FFFFFF"/>
-        </w:rPr>
-        <w:t>: .</w:t>
-      </w:r>
-      <w:proofErr w:type="gramEnd"/>
-      <w:r>
-        <w:rPr>
-          <w:rFonts w:ascii="Helvetica" w:hAnsi="Helvetica" w:cs="Helvetica"/>
-          <w:color w:val="363A41"/>
-          <w:sz w:val="18"/>
-          <w:szCs w:val="18"/>
-          <w:shd w:val="clear" w:color="auto" w:fill="FFFFFF"/>
-        </w:rPr>
-        <w:t>-_#.</w:t>
+        <w:t>Tu código de referencia para este producto. Caracteres especiales permitidos: .-_#.</w:t>
       </w:r>
     </w:p>
     <w:p>
@@ -332,39 +297,7 @@
           <w:szCs w:val="18"/>
           <w:shd w:val="clear" w:color="auto" w:fill="FFFFFF"/>
         </w:rPr>
-        <w:t xml:space="preserve">Precios-&gt; </w:t>
-      </w:r>
-      <w:r>
-        <w:rPr>
-          <w:rFonts w:ascii="Helvetica" w:hAnsi="Helvetica" w:cs="Helvetica"/>
-          <w:color w:val="363A41"/>
-          <w:sz w:val="18"/>
-          <w:szCs w:val="18"/>
-          <w:shd w:val="clear" w:color="auto" w:fill="FFFFFF"/>
-        </w:rPr>
-        <w:t xml:space="preserve">Este es el precio final al que vende este producto a tus clientes. El precio con impuestos </w:t>
-      </w:r>
-      <w:proofErr w:type="gramStart"/>
-      <w:r>
-        <w:rPr>
-          <w:rFonts w:ascii="Helvetica" w:hAnsi="Helvetica" w:cs="Helvetica"/>
-          <w:color w:val="363A41"/>
-          <w:sz w:val="18"/>
-          <w:szCs w:val="18"/>
-          <w:shd w:val="clear" w:color="auto" w:fill="FFFFFF"/>
-        </w:rPr>
-        <w:t>incluidos,</w:t>
-      </w:r>
-      <w:proofErr w:type="gramEnd"/>
-      <w:r>
-        <w:rPr>
-          <w:rFonts w:ascii="Helvetica" w:hAnsi="Helvetica" w:cs="Helvetica"/>
-          <w:color w:val="363A41"/>
-          <w:sz w:val="18"/>
-          <w:szCs w:val="18"/>
-          <w:shd w:val="clear" w:color="auto" w:fill="FFFFFF"/>
-        </w:rPr>
-        <w:t xml:space="preserve"> cambiará según la regla de impuestos que selecciones.</w:t>
+        <w:t>Precios-&gt; Este es el precio final al que vende este producto a tus clientes. El precio con impuestos incluidos, cambiará según la regla de impuestos que selecciones.</w:t>
       </w:r>
     </w:p>
     <w:p>
@@ -383,17 +316,7 @@
           <w:szCs w:val="18"/>
           <w:shd w:val="clear" w:color="auto" w:fill="FFFFFF"/>
         </w:rPr>
-        <w:t xml:space="preserve">Categorías -&gt; </w:t>
-      </w:r>
-      <w:r>
-        <w:rPr>
-          <w:rFonts w:ascii="Helvetica" w:hAnsi="Helvetica" w:cs="Helvetica"/>
-          <w:color w:val="363A41"/>
-          <w:sz w:val="18"/>
-          <w:szCs w:val="18"/>
-          <w:shd w:val="clear" w:color="auto" w:fill="FFFFFF"/>
-        </w:rPr>
-        <w:t>En tu web, ¿dónde debe estar disponible el producto? La categoría principal es donde aparece el producto por defecto: esta es la categoría que se ve en la URL de la página de producto. Las categorías desactivadas se muestran en cursiva.</w:t>
+        <w:t>Categorías -&gt; En tu web, ¿dónde debe estar disponible el producto? La categoría principal es donde aparece el producto por defecto: esta es la categoría que se ve en la URL de la página de producto. Las categorías desactivadas se muestran en cursiva.</w:t>
       </w:r>
     </w:p>
     <w:p>
@@ -412,17 +335,7 @@
           <w:szCs w:val="18"/>
           <w:shd w:val="clear" w:color="auto" w:fill="FFFFFF"/>
         </w:rPr>
-        <w:t xml:space="preserve">Crear nueva categoría -&gt; </w:t>
-      </w:r>
-      <w:r>
-        <w:rPr>
-          <w:rFonts w:ascii="Helvetica" w:hAnsi="Helvetica" w:cs="Helvetica"/>
-          <w:color w:val="363A41"/>
-          <w:sz w:val="18"/>
-          <w:szCs w:val="18"/>
-          <w:shd w:val="clear" w:color="auto" w:fill="FFFFFF"/>
-        </w:rPr>
-        <w:t>Si quieres crear una nueva categoría rápidamente, puedes hacerlo desde aquí. No te olvides de ir a la página Categorías para rellenar los detalles necesarios (descripción, imagen, etc.). Una nueva categoría no aparecerá automáticamente en el menú de tu tienda</w:t>
+        <w:t>Crear nueva categoría -&gt; Si quieres crear una nueva categoría rápidamente, puedes hacerlo desde aquí. No te olvides de ir a la página Categorías para rellenar los detalles necesarios (descripción, imagen, etc.). Una nueva categoría no aparecerá automáticamente en el menú de tu tienda</w:t>
       </w:r>
     </w:p>
     <w:p/>
@@ -494,43 +407,7 @@
           <w:sz w:val="18"/>
           <w:szCs w:val="18"/>
         </w:rPr>
-        <w:t xml:space="preserve">Tu tienda necesita tener un transportista adecuado registrado en </w:t>
-      </w:r>
-      <w:proofErr w:type="spellStart"/>
-      <w:r>
-        <w:rPr>
-          <w:rFonts w:ascii="Helvetica" w:hAnsi="Helvetica" w:cs="Helvetica"/>
-          <w:sz w:val="18"/>
-          <w:szCs w:val="18"/>
-        </w:rPr>
-        <w:t>PrestaShop</w:t>
-      </w:r>
-      <w:proofErr w:type="spellEnd"/>
-      <w:r>
-        <w:rPr>
-          <w:rFonts w:ascii="Helvetica" w:hAnsi="Helvetica" w:cs="Helvetica"/>
-          <w:sz w:val="18"/>
-          <w:szCs w:val="18"/>
-        </w:rPr>
-        <w:t xml:space="preserve"> tan pronto como empieces con el envío de tus productos. Esto significa enviar tus paquetes usando el servicio postal local de tu ciudad, o tener un contrato con un transportista privado que a su vez enviará tus paquetes a tus clientes. Para que </w:t>
-      </w:r>
-      <w:proofErr w:type="spellStart"/>
-      <w:r>
-        <w:rPr>
-          <w:rFonts w:ascii="Helvetica" w:hAnsi="Helvetica" w:cs="Helvetica"/>
-          <w:sz w:val="18"/>
-          <w:szCs w:val="18"/>
-        </w:rPr>
-        <w:t>PrestaShop</w:t>
-      </w:r>
-      <w:proofErr w:type="spellEnd"/>
-      <w:r>
-        <w:rPr>
-          <w:rFonts w:ascii="Helvetica" w:hAnsi="Helvetica" w:cs="Helvetica"/>
-          <w:sz w:val="18"/>
-          <w:szCs w:val="18"/>
-        </w:rPr>
-        <w:t xml:space="preserve"> sugiera el transportista más adecuado a tus clientes durante el proceso de compra, tendrás que registrar todas las empresas de transporte con las que has elegido trabajar.</w:t>
+        <w:t>Tu tienda necesita tener un transportista adecuado registrado en PrestaShop tan pronto como empieces con el envío de tus productos. Esto significa enviar tus paquetes usando el servicio postal local de tu ciudad, o tener un contrato con un transportista privado que a su vez enviará tus paquetes a tus clientes. Para que PrestaShop sugiera el transportista más adecuado a tus clientes durante el proceso de compra, tendrás que registrar todas las empresas de transporte con las que has elegido trabajar.</w:t>
       </w:r>
     </w:p>
     <w:p>
@@ -543,141 +420,207 @@
           <w:szCs w:val="18"/>
         </w:rPr>
       </w:pPr>
-      <w:proofErr w:type="spellStart"/>
       <w:r>
         <w:rPr>
           <w:rFonts w:ascii="Helvetica" w:hAnsi="Helvetica" w:cs="Helvetica"/>
           <w:sz w:val="18"/>
           <w:szCs w:val="18"/>
         </w:rPr>
-        <w:t>PrestaShop</w:t>
-      </w:r>
-      <w:proofErr w:type="spellEnd"/>
-      <w:r>
+        <w:t>PrestaShop trae incluido una serie de módulos de transportistas que puedes activar. También puedes comprar módulos de transportistas en el marketplace PrestaShop Addons. ¡Los módulos recomendados son los siguientes: instala el módulo que coincida con tu transportista, y configúralo!</w:t>
+      </w:r>
+    </w:p>
+    <w:p>
+      <w:pPr>
+        <w:pStyle w:val="NormalWeb"/>
+        <w:spacing w:before="75" w:beforeAutospacing="0" w:after="0" w:afterAutospacing="0"/>
         <w:rPr>
           <w:rFonts w:ascii="Helvetica" w:hAnsi="Helvetica" w:cs="Helvetica"/>
           <w:sz w:val="18"/>
           <w:szCs w:val="18"/>
         </w:rPr>
-        <w:t xml:space="preserve"> trae incluido una serie de módulos de transportistas que puedes activar. También puedes comprar módulos de transportistas en el </w:t>
-      </w:r>
-      <w:proofErr w:type="spellStart"/>
+      </w:pPr>
       <w:r>
         <w:rPr>
           <w:rFonts w:ascii="Helvetica" w:hAnsi="Helvetica" w:cs="Helvetica"/>
           <w:sz w:val="18"/>
           <w:szCs w:val="18"/>
         </w:rPr>
-        <w:t>marketplace</w:t>
-      </w:r>
-      <w:proofErr w:type="spellEnd"/>
-      <w:r>
+        <w:lastRenderedPageBreak/>
+        <w:t>Si no existe ningún módulo para tu transportista, entonces puedes crear dicho transportista manualmente utilizando la información proporcionada por el mismo: las tarifas de transporte, las zonas regionales, el tamaño y los límites de peso, etc. Haz clic en el botón de arriba "Añadir nuevo transportista" para abrir el Asistente para Transportistas, que te ayudará a crear un transportista en unos pocos pasos.</w:t>
+      </w:r>
+    </w:p>
+    <w:p>
+      <w:pPr>
+        <w:pStyle w:val="NormalWeb"/>
+        <w:spacing w:before="75" w:beforeAutospacing="0" w:after="0" w:afterAutospacing="0"/>
         <w:rPr>
           <w:rFonts w:ascii="Helvetica" w:hAnsi="Helvetica" w:cs="Helvetica"/>
           <w:sz w:val="18"/>
           <w:szCs w:val="18"/>
         </w:rPr>
+      </w:pPr>
+      <w:r>
+        <w:rPr>
+          <w:rFonts w:ascii="Helvetica" w:hAnsi="Helvetica" w:cs="Helvetica"/>
+          <w:sz w:val="18"/>
+          <w:szCs w:val="18"/>
+        </w:rPr>
+        <w:t>Nota: ¡NO registres un nuevo transportista si ya existe un módulo para ello! ¡El uso de un módulo será mucho más rápido y preciso!</w:t>
+      </w:r>
+    </w:p>
+    <w:p/>
+    <w:p>
+      <w:r>
+        <w:tab/>
+      </w:r>
+      <w:r>
+        <w:tab/>
+      </w:r>
+      <w:r>
+        <w:tab/>
+      </w:r>
+      <w:r>
+        <w:tab/>
+      </w:r>
+    </w:p>
+    <w:p>
+      <w:r>
+        <w:t>CAMBIO PUERTO DE LA BASE DE DATOS</w:t>
+      </w:r>
+    </w:p>
+    <w:p>
+      <w:pPr>
+        <w:rPr>
+          <w:lang w:val="en-US"/>
+        </w:rPr>
+      </w:pPr>
+      <w:r>
+        <w:rPr>
+          <w:lang w:val="en-US"/>
+        </w:rPr>
+        <w:t>port=3306 -&gt; port=8111 en el fichero xamp\mysql\bin\my</w:t>
+      </w:r>
+      <w:r>
+        <w:rPr>
+          <w:lang w:val="en-US"/>
+        </w:rPr>
+        <w:t>.ini</w:t>
+      </w:r>
+    </w:p>
+    <w:p>
+      <w:pPr>
+        <w:rPr>
+          <w:lang w:val="en-US"/>
+        </w:rPr>
+      </w:pPr>
+      <w:r>
+        <w:rPr>
+          <w:lang w:val="en-US"/>
+        </w:rPr>
+        <w:drawing>
+          <wp:inline distT="0" distB="0" distL="0" distR="0" wp14:anchorId="363CD0E5" wp14:editId="4407CFB6">
+            <wp:extent cx="2569069" cy="2869660"/>
+            <wp:effectExtent l="0" t="0" r="3175" b="6985"/>
+            <wp:docPr id="1" name="Picture 1"/>
+            <wp:cNvGraphicFramePr>
+              <a:graphicFrameLocks xmlns:a="http://schemas.openxmlformats.org/drawingml/2006/main" noChangeAspect="1"/>
+            </wp:cNvGraphicFramePr>
+            <a:graphic xmlns:a="http://schemas.openxmlformats.org/drawingml/2006/main">
+              <a:graphicData uri="http://schemas.openxmlformats.org/drawingml/2006/picture">
+                <pic:pic xmlns:pic="http://schemas.openxmlformats.org/drawingml/2006/picture">
+                  <pic:nvPicPr>
+                    <pic:cNvPr id="1" name=""/>
+                    <pic:cNvPicPr/>
+                  </pic:nvPicPr>
+                  <pic:blipFill>
+                    <a:blip r:embed="rId7"/>
+                    <a:stretch>
+                      <a:fillRect/>
+                    </a:stretch>
+                  </pic:blipFill>
+                  <pic:spPr>
+                    <a:xfrm>
+                      <a:off x="0" y="0"/>
+                      <a:ext cx="2615168" cy="2921153"/>
+                    </a:xfrm>
+                    <a:prstGeom prst="rect">
+                      <a:avLst/>
+                    </a:prstGeom>
+                  </pic:spPr>
+                </pic:pic>
+              </a:graphicData>
+            </a:graphic>
+          </wp:inline>
+        </w:drawing>
+      </w:r>
+    </w:p>
+    <w:p>
+      <w:r>
+        <w:t>Presta-tienda\app\config\p</w:t>
+      </w:r>
+      <w:r>
+        <w:t>arameters.php-&gt; database_port=&gt;’’ -&gt;</w:t>
+      </w:r>
+      <w:r>
         <w:t xml:space="preserve"> </w:t>
       </w:r>
-      <w:proofErr w:type="spellStart"/>
-      <w:r>
-        <w:rPr>
-          <w:rFonts w:ascii="Helvetica" w:hAnsi="Helvetica" w:cs="Helvetica"/>
-          <w:sz w:val="18"/>
-          <w:szCs w:val="18"/>
-        </w:rPr>
-        <w:t>PrestaShop</w:t>
-      </w:r>
-      <w:proofErr w:type="spellEnd"/>
-      <w:r>
-        <w:rPr>
-          <w:rFonts w:ascii="Helvetica" w:hAnsi="Helvetica" w:cs="Helvetica"/>
-          <w:sz w:val="18"/>
-          <w:szCs w:val="18"/>
-        </w:rPr>
-        <w:t xml:space="preserve"> </w:t>
-      </w:r>
-      <w:proofErr w:type="spellStart"/>
-      <w:r>
-        <w:rPr>
-          <w:rFonts w:ascii="Helvetica" w:hAnsi="Helvetica" w:cs="Helvetica"/>
-          <w:sz w:val="18"/>
-          <w:szCs w:val="18"/>
-        </w:rPr>
-        <w:t>Addons</w:t>
-      </w:r>
-      <w:proofErr w:type="spellEnd"/>
-      <w:r>
-        <w:rPr>
-          <w:rFonts w:ascii="Helvetica" w:hAnsi="Helvetica" w:cs="Helvetica"/>
-          <w:sz w:val="18"/>
-          <w:szCs w:val="18"/>
-        </w:rPr>
-        <w:t>. ¡Los módulos recomendados son los siguientes: instala el módulo que coincida con tu transportista, y configúral</w:t>
+      <w:r>
+        <w:t>database_port=&gt;’</w:t>
+      </w:r>
+      <w:r>
+        <w:t>8111</w:t>
       </w:r>
       <w:bookmarkStart w:id="0" w:name="_GoBack"/>
       <w:bookmarkEnd w:id="0"/>
       <w:r>
-        <w:rPr>
-          <w:rFonts w:ascii="Helvetica" w:hAnsi="Helvetica" w:cs="Helvetica"/>
-          <w:sz w:val="18"/>
-          <w:szCs w:val="18"/>
-        </w:rPr>
-        <w:t>o!</w:t>
-      </w:r>
-    </w:p>
-    <w:p>
-      <w:pPr>
-        <w:pStyle w:val="NormalWeb"/>
-        <w:spacing w:before="75" w:beforeAutospacing="0" w:after="0" w:afterAutospacing="0"/>
-        <w:rPr>
-          <w:rFonts w:ascii="Helvetica" w:hAnsi="Helvetica" w:cs="Helvetica"/>
-          <w:sz w:val="18"/>
-          <w:szCs w:val="18"/>
-        </w:rPr>
-      </w:pPr>
-      <w:r>
-        <w:rPr>
-          <w:rFonts w:ascii="Helvetica" w:hAnsi="Helvetica" w:cs="Helvetica"/>
-          <w:sz w:val="18"/>
-          <w:szCs w:val="18"/>
-        </w:rPr>
-        <w:lastRenderedPageBreak/>
-        <w:t>Si no existe ningún módulo para tu transportista, entonces puedes crear dicho transportista manualmente utilizando la información proporcionada por el mismo: las tarifas de transporte, las zonas regionales, el tamaño y los límites de peso, etc. Haz clic en el botón de arriba "Añadir nuevo transportista" para abrir el Asistente para Transportistas, que te ayudará a crear un transportista en unos pocos pasos.</w:t>
-      </w:r>
-    </w:p>
-    <w:p>
-      <w:pPr>
-        <w:pStyle w:val="NormalWeb"/>
-        <w:spacing w:before="75" w:beforeAutospacing="0" w:after="0" w:afterAutospacing="0"/>
-        <w:rPr>
-          <w:rFonts w:ascii="Helvetica" w:hAnsi="Helvetica" w:cs="Helvetica"/>
-          <w:sz w:val="18"/>
-          <w:szCs w:val="18"/>
-        </w:rPr>
-      </w:pPr>
-      <w:r>
-        <w:rPr>
-          <w:rFonts w:ascii="Helvetica" w:hAnsi="Helvetica" w:cs="Helvetica"/>
-          <w:sz w:val="18"/>
-          <w:szCs w:val="18"/>
-        </w:rPr>
-        <w:t>Nota: ¡NO registres un nuevo transportista si ya existe un módulo para ello! ¡El uso de un módulo será mucho más rápido y preciso!</w:t>
-      </w:r>
-    </w:p>
-    <w:p/>
-    <w:p>
-      <w:r>
-        <w:tab/>
-      </w:r>
-      <w:r>
-        <w:tab/>
-      </w:r>
-      <w:r>
-        <w:tab/>
-      </w:r>
-      <w:r>
-        <w:tab/>
+        <w:t>’</w:t>
+      </w:r>
+    </w:p>
+    <w:p>
+      <w:pPr>
+        <w:rPr>
+          <w:lang w:val="en-US"/>
+        </w:rPr>
+      </w:pPr>
+      <w:r>
+        <w:rPr>
+          <w:lang w:val="en-US"/>
+        </w:rPr>
+        <w:drawing>
+          <wp:inline distT="0" distB="0" distL="0" distR="0" wp14:anchorId="0E169E60" wp14:editId="14C68126">
+            <wp:extent cx="4688732" cy="2889656"/>
+            <wp:effectExtent l="0" t="0" r="0" b="6350"/>
+            <wp:docPr id="2" name="Picture 2"/>
+            <wp:cNvGraphicFramePr>
+              <a:graphicFrameLocks xmlns:a="http://schemas.openxmlformats.org/drawingml/2006/main" noChangeAspect="1"/>
+            </wp:cNvGraphicFramePr>
+            <a:graphic xmlns:a="http://schemas.openxmlformats.org/drawingml/2006/main">
+              <a:graphicData uri="http://schemas.openxmlformats.org/drawingml/2006/picture">
+                <pic:pic xmlns:pic="http://schemas.openxmlformats.org/drawingml/2006/picture">
+                  <pic:nvPicPr>
+                    <pic:cNvPr id="1" name=""/>
+                    <pic:cNvPicPr/>
+                  </pic:nvPicPr>
+                  <pic:blipFill>
+                    <a:blip r:embed="rId8"/>
+                    <a:stretch>
+                      <a:fillRect/>
+                    </a:stretch>
+                  </pic:blipFill>
+                  <pic:spPr>
+                    <a:xfrm>
+                      <a:off x="0" y="0"/>
+                      <a:ext cx="4745808" cy="2924832"/>
+                    </a:xfrm>
+                    <a:prstGeom prst="rect">
+                      <a:avLst/>
+                    </a:prstGeom>
+                  </pic:spPr>
+                </pic:pic>
+              </a:graphicData>
+            </a:graphic>
+          </wp:inline>
+        </w:drawing>
       </w:r>
     </w:p>
     <w:sectPr>

</xml_diff>

<commit_message>
documentado los cambios del puerto de la DDBB
</commit_message>
<xml_diff>
--- a/guia.docx
+++ b/guia.docx
@@ -171,24 +171,11 @@
         </w:numPr>
       </w:pPr>
       <w:r>
-        <w:t xml:space="preserve">Ajustes básicos – Recomienda </w:t>
-      </w:r>
-      <w:proofErr w:type="spellStart"/>
-      <w:r>
-        <w:t>imagenes</w:t>
-      </w:r>
-      <w:proofErr w:type="spellEnd"/>
-      <w:r>
-        <w:t xml:space="preserve"> d</w:t>
-      </w:r>
-      <w:r>
-        <w:t xml:space="preserve">e 800 x 800 </w:t>
-      </w:r>
-      <w:proofErr w:type="spellStart"/>
-      <w:r>
-        <w:t>px</w:t>
-      </w:r>
-      <w:proofErr w:type="spellEnd"/>
+        <w:t>Ajustes básicos – Recomienda imagenes d</w:t>
+      </w:r>
+      <w:r>
+        <w:t>e 800 x 800 px</w:t>
+      </w:r>
       <w:r>
         <w:t xml:space="preserve"> del mismo producto</w:t>
       </w:r>
@@ -291,29 +278,7 @@
           <w:szCs w:val="18"/>
           <w:shd w:val="clear" w:color="auto" w:fill="FFFFFF"/>
         </w:rPr>
-        <w:t>Tu código de referencia para este producto. Caracteres especiales permitidos</w:t>
-      </w:r>
-      <w:proofErr w:type="gramStart"/>
-      <w:r>
-        <w:rPr>
-          <w:rFonts w:ascii="Helvetica" w:hAnsi="Helvetica" w:cs="Helvetica"/>
-          <w:color w:val="363A41"/>
-          <w:sz w:val="18"/>
-          <w:szCs w:val="18"/>
-          <w:shd w:val="clear" w:color="auto" w:fill="FFFFFF"/>
-        </w:rPr>
-        <w:t>: .</w:t>
-      </w:r>
-      <w:proofErr w:type="gramEnd"/>
-      <w:r>
-        <w:rPr>
-          <w:rFonts w:ascii="Helvetica" w:hAnsi="Helvetica" w:cs="Helvetica"/>
-          <w:color w:val="363A41"/>
-          <w:sz w:val="18"/>
-          <w:szCs w:val="18"/>
-          <w:shd w:val="clear" w:color="auto" w:fill="FFFFFF"/>
-        </w:rPr>
-        <w:t>-_#.</w:t>
+        <w:t>Tu código de referencia para este producto. Caracteres especiales permitidos: .-_#.</w:t>
       </w:r>
     </w:p>
     <w:p>
@@ -332,39 +297,7 @@
           <w:szCs w:val="18"/>
           <w:shd w:val="clear" w:color="auto" w:fill="FFFFFF"/>
         </w:rPr>
-        <w:t xml:space="preserve">Precios-&gt; </w:t>
-      </w:r>
-      <w:r>
-        <w:rPr>
-          <w:rFonts w:ascii="Helvetica" w:hAnsi="Helvetica" w:cs="Helvetica"/>
-          <w:color w:val="363A41"/>
-          <w:sz w:val="18"/>
-          <w:szCs w:val="18"/>
-          <w:shd w:val="clear" w:color="auto" w:fill="FFFFFF"/>
-        </w:rPr>
-        <w:t xml:space="preserve">Este es el precio final al que vende este producto a tus clientes. El precio con impuestos </w:t>
-      </w:r>
-      <w:proofErr w:type="gramStart"/>
-      <w:r>
-        <w:rPr>
-          <w:rFonts w:ascii="Helvetica" w:hAnsi="Helvetica" w:cs="Helvetica"/>
-          <w:color w:val="363A41"/>
-          <w:sz w:val="18"/>
-          <w:szCs w:val="18"/>
-          <w:shd w:val="clear" w:color="auto" w:fill="FFFFFF"/>
-        </w:rPr>
-        <w:t>incluidos,</w:t>
-      </w:r>
-      <w:proofErr w:type="gramEnd"/>
-      <w:r>
-        <w:rPr>
-          <w:rFonts w:ascii="Helvetica" w:hAnsi="Helvetica" w:cs="Helvetica"/>
-          <w:color w:val="363A41"/>
-          <w:sz w:val="18"/>
-          <w:szCs w:val="18"/>
-          <w:shd w:val="clear" w:color="auto" w:fill="FFFFFF"/>
-        </w:rPr>
-        <w:t xml:space="preserve"> cambiará según la regla de impuestos que selecciones.</w:t>
+        <w:t>Precios-&gt; Este es el precio final al que vende este producto a tus clientes. El precio con impuestos incluidos, cambiará según la regla de impuestos que selecciones.</w:t>
       </w:r>
     </w:p>
     <w:p>
@@ -383,17 +316,7 @@
           <w:szCs w:val="18"/>
           <w:shd w:val="clear" w:color="auto" w:fill="FFFFFF"/>
         </w:rPr>
-        <w:t xml:space="preserve">Categorías -&gt; </w:t>
-      </w:r>
-      <w:r>
-        <w:rPr>
-          <w:rFonts w:ascii="Helvetica" w:hAnsi="Helvetica" w:cs="Helvetica"/>
-          <w:color w:val="363A41"/>
-          <w:sz w:val="18"/>
-          <w:szCs w:val="18"/>
-          <w:shd w:val="clear" w:color="auto" w:fill="FFFFFF"/>
-        </w:rPr>
-        <w:t>En tu web, ¿dónde debe estar disponible el producto? La categoría principal es donde aparece el producto por defecto: esta es la categoría que se ve en la URL de la página de producto. Las categorías desactivadas se muestran en cursiva.</w:t>
+        <w:t>Categorías -&gt; En tu web, ¿dónde debe estar disponible el producto? La categoría principal es donde aparece el producto por defecto: esta es la categoría que se ve en la URL de la página de producto. Las categorías desactivadas se muestran en cursiva.</w:t>
       </w:r>
     </w:p>
     <w:p>
@@ -412,17 +335,7 @@
           <w:szCs w:val="18"/>
           <w:shd w:val="clear" w:color="auto" w:fill="FFFFFF"/>
         </w:rPr>
-        <w:t xml:space="preserve">Crear nueva categoría -&gt; </w:t>
-      </w:r>
-      <w:r>
-        <w:rPr>
-          <w:rFonts w:ascii="Helvetica" w:hAnsi="Helvetica" w:cs="Helvetica"/>
-          <w:color w:val="363A41"/>
-          <w:sz w:val="18"/>
-          <w:szCs w:val="18"/>
-          <w:shd w:val="clear" w:color="auto" w:fill="FFFFFF"/>
-        </w:rPr>
-        <w:t>Si quieres crear una nueva categoría rápidamente, puedes hacerlo desde aquí. No te olvides de ir a la página Categorías para rellenar los detalles necesarios (descripción, imagen, etc.). Una nueva categoría no aparecerá automáticamente en el menú de tu tienda</w:t>
+        <w:t>Crear nueva categoría -&gt; Si quieres crear una nueva categoría rápidamente, puedes hacerlo desde aquí. No te olvides de ir a la página Categorías para rellenar los detalles necesarios (descripción, imagen, etc.). Una nueva categoría no aparecerá automáticamente en el menú de tu tienda</w:t>
       </w:r>
     </w:p>
     <w:p/>
@@ -494,43 +407,7 @@
           <w:sz w:val="18"/>
           <w:szCs w:val="18"/>
         </w:rPr>
-        <w:t xml:space="preserve">Tu tienda necesita tener un transportista adecuado registrado en </w:t>
-      </w:r>
-      <w:proofErr w:type="spellStart"/>
-      <w:r>
-        <w:rPr>
-          <w:rFonts w:ascii="Helvetica" w:hAnsi="Helvetica" w:cs="Helvetica"/>
-          <w:sz w:val="18"/>
-          <w:szCs w:val="18"/>
-        </w:rPr>
-        <w:t>PrestaShop</w:t>
-      </w:r>
-      <w:proofErr w:type="spellEnd"/>
-      <w:r>
-        <w:rPr>
-          <w:rFonts w:ascii="Helvetica" w:hAnsi="Helvetica" w:cs="Helvetica"/>
-          <w:sz w:val="18"/>
-          <w:szCs w:val="18"/>
-        </w:rPr>
-        <w:t xml:space="preserve"> tan pronto como empieces con el envío de tus productos. Esto significa enviar tus paquetes usando el servicio postal local de tu ciudad, o tener un contrato con un transportista privado que a su vez enviará tus paquetes a tus clientes. Para que </w:t>
-      </w:r>
-      <w:proofErr w:type="spellStart"/>
-      <w:r>
-        <w:rPr>
-          <w:rFonts w:ascii="Helvetica" w:hAnsi="Helvetica" w:cs="Helvetica"/>
-          <w:sz w:val="18"/>
-          <w:szCs w:val="18"/>
-        </w:rPr>
-        <w:t>PrestaShop</w:t>
-      </w:r>
-      <w:proofErr w:type="spellEnd"/>
-      <w:r>
-        <w:rPr>
-          <w:rFonts w:ascii="Helvetica" w:hAnsi="Helvetica" w:cs="Helvetica"/>
-          <w:sz w:val="18"/>
-          <w:szCs w:val="18"/>
-        </w:rPr>
-        <w:t xml:space="preserve"> sugiera el transportista más adecuado a tus clientes durante el proceso de compra, tendrás que registrar todas las empresas de transporte con las que has elegido trabajar.</w:t>
+        <w:t>Tu tienda necesita tener un transportista adecuado registrado en PrestaShop tan pronto como empieces con el envío de tus productos. Esto significa enviar tus paquetes usando el servicio postal local de tu ciudad, o tener un contrato con un transportista privado que a su vez enviará tus paquetes a tus clientes. Para que PrestaShop sugiera el transportista más adecuado a tus clientes durante el proceso de compra, tendrás que registrar todas las empresas de transporte con las que has elegido trabajar.</w:t>
       </w:r>
     </w:p>
     <w:p>
@@ -543,141 +420,207 @@
           <w:szCs w:val="18"/>
         </w:rPr>
       </w:pPr>
-      <w:proofErr w:type="spellStart"/>
       <w:r>
         <w:rPr>
           <w:rFonts w:ascii="Helvetica" w:hAnsi="Helvetica" w:cs="Helvetica"/>
           <w:sz w:val="18"/>
           <w:szCs w:val="18"/>
         </w:rPr>
-        <w:t>PrestaShop</w:t>
-      </w:r>
-      <w:proofErr w:type="spellEnd"/>
-      <w:r>
+        <w:t>PrestaShop trae incluido una serie de módulos de transportistas que puedes activar. También puedes comprar módulos de transportistas en el marketplace PrestaShop Addons. ¡Los módulos recomendados son los siguientes: instala el módulo que coincida con tu transportista, y configúralo!</w:t>
+      </w:r>
+    </w:p>
+    <w:p>
+      <w:pPr>
+        <w:pStyle w:val="NormalWeb"/>
+        <w:spacing w:before="75" w:beforeAutospacing="0" w:after="0" w:afterAutospacing="0"/>
         <w:rPr>
           <w:rFonts w:ascii="Helvetica" w:hAnsi="Helvetica" w:cs="Helvetica"/>
           <w:sz w:val="18"/>
           <w:szCs w:val="18"/>
         </w:rPr>
-        <w:t xml:space="preserve"> trae incluido una serie de módulos de transportistas que puedes activar. También puedes comprar módulos de transportistas en el </w:t>
-      </w:r>
-      <w:proofErr w:type="spellStart"/>
+      </w:pPr>
       <w:r>
         <w:rPr>
           <w:rFonts w:ascii="Helvetica" w:hAnsi="Helvetica" w:cs="Helvetica"/>
           <w:sz w:val="18"/>
           <w:szCs w:val="18"/>
         </w:rPr>
-        <w:t>marketplace</w:t>
-      </w:r>
-      <w:proofErr w:type="spellEnd"/>
-      <w:r>
+        <w:lastRenderedPageBreak/>
+        <w:t>Si no existe ningún módulo para tu transportista, entonces puedes crear dicho transportista manualmente utilizando la información proporcionada por el mismo: las tarifas de transporte, las zonas regionales, el tamaño y los límites de peso, etc. Haz clic en el botón de arriba "Añadir nuevo transportista" para abrir el Asistente para Transportistas, que te ayudará a crear un transportista en unos pocos pasos.</w:t>
+      </w:r>
+    </w:p>
+    <w:p>
+      <w:pPr>
+        <w:pStyle w:val="NormalWeb"/>
+        <w:spacing w:before="75" w:beforeAutospacing="0" w:after="0" w:afterAutospacing="0"/>
         <w:rPr>
           <w:rFonts w:ascii="Helvetica" w:hAnsi="Helvetica" w:cs="Helvetica"/>
           <w:sz w:val="18"/>
           <w:szCs w:val="18"/>
         </w:rPr>
+      </w:pPr>
+      <w:r>
+        <w:rPr>
+          <w:rFonts w:ascii="Helvetica" w:hAnsi="Helvetica" w:cs="Helvetica"/>
+          <w:sz w:val="18"/>
+          <w:szCs w:val="18"/>
+        </w:rPr>
+        <w:t>Nota: ¡NO registres un nuevo transportista si ya existe un módulo para ello! ¡El uso de un módulo será mucho más rápido y preciso!</w:t>
+      </w:r>
+    </w:p>
+    <w:p/>
+    <w:p>
+      <w:r>
+        <w:tab/>
+      </w:r>
+      <w:r>
+        <w:tab/>
+      </w:r>
+      <w:r>
+        <w:tab/>
+      </w:r>
+      <w:r>
+        <w:tab/>
+      </w:r>
+    </w:p>
+    <w:p>
+      <w:r>
+        <w:t>CAMBIO PUERTO DE LA BASE DE DATOS</w:t>
+      </w:r>
+    </w:p>
+    <w:p>
+      <w:pPr>
+        <w:rPr>
+          <w:lang w:val="en-US"/>
+        </w:rPr>
+      </w:pPr>
+      <w:r>
+        <w:rPr>
+          <w:lang w:val="en-US"/>
+        </w:rPr>
+        <w:t>port=3306 -&gt; port=8111 en el fichero xamp\mysql\bin\my</w:t>
+      </w:r>
+      <w:r>
+        <w:rPr>
+          <w:lang w:val="en-US"/>
+        </w:rPr>
+        <w:t>.ini</w:t>
+      </w:r>
+    </w:p>
+    <w:p>
+      <w:pPr>
+        <w:rPr>
+          <w:lang w:val="en-US"/>
+        </w:rPr>
+      </w:pPr>
+      <w:r>
+        <w:rPr>
+          <w:lang w:val="en-US"/>
+        </w:rPr>
+        <w:drawing>
+          <wp:inline distT="0" distB="0" distL="0" distR="0" wp14:anchorId="363CD0E5" wp14:editId="4407CFB6">
+            <wp:extent cx="2569069" cy="2869660"/>
+            <wp:effectExtent l="0" t="0" r="3175" b="6985"/>
+            <wp:docPr id="1" name="Picture 1"/>
+            <wp:cNvGraphicFramePr>
+              <a:graphicFrameLocks xmlns:a="http://schemas.openxmlformats.org/drawingml/2006/main" noChangeAspect="1"/>
+            </wp:cNvGraphicFramePr>
+            <a:graphic xmlns:a="http://schemas.openxmlformats.org/drawingml/2006/main">
+              <a:graphicData uri="http://schemas.openxmlformats.org/drawingml/2006/picture">
+                <pic:pic xmlns:pic="http://schemas.openxmlformats.org/drawingml/2006/picture">
+                  <pic:nvPicPr>
+                    <pic:cNvPr id="1" name=""/>
+                    <pic:cNvPicPr/>
+                  </pic:nvPicPr>
+                  <pic:blipFill>
+                    <a:blip r:embed="rId7"/>
+                    <a:stretch>
+                      <a:fillRect/>
+                    </a:stretch>
+                  </pic:blipFill>
+                  <pic:spPr>
+                    <a:xfrm>
+                      <a:off x="0" y="0"/>
+                      <a:ext cx="2615168" cy="2921153"/>
+                    </a:xfrm>
+                    <a:prstGeom prst="rect">
+                      <a:avLst/>
+                    </a:prstGeom>
+                  </pic:spPr>
+                </pic:pic>
+              </a:graphicData>
+            </a:graphic>
+          </wp:inline>
+        </w:drawing>
+      </w:r>
+    </w:p>
+    <w:p>
+      <w:r>
+        <w:t>Presta-tienda\app\config\p</w:t>
+      </w:r>
+      <w:r>
+        <w:t>arameters.php-&gt; database_port=&gt;’’ -&gt;</w:t>
+      </w:r>
+      <w:r>
         <w:t xml:space="preserve"> </w:t>
       </w:r>
-      <w:proofErr w:type="spellStart"/>
-      <w:r>
-        <w:rPr>
-          <w:rFonts w:ascii="Helvetica" w:hAnsi="Helvetica" w:cs="Helvetica"/>
-          <w:sz w:val="18"/>
-          <w:szCs w:val="18"/>
-        </w:rPr>
-        <w:t>PrestaShop</w:t>
-      </w:r>
-      <w:proofErr w:type="spellEnd"/>
-      <w:r>
-        <w:rPr>
-          <w:rFonts w:ascii="Helvetica" w:hAnsi="Helvetica" w:cs="Helvetica"/>
-          <w:sz w:val="18"/>
-          <w:szCs w:val="18"/>
-        </w:rPr>
-        <w:t xml:space="preserve"> </w:t>
-      </w:r>
-      <w:proofErr w:type="spellStart"/>
-      <w:r>
-        <w:rPr>
-          <w:rFonts w:ascii="Helvetica" w:hAnsi="Helvetica" w:cs="Helvetica"/>
-          <w:sz w:val="18"/>
-          <w:szCs w:val="18"/>
-        </w:rPr>
-        <w:t>Addons</w:t>
-      </w:r>
-      <w:proofErr w:type="spellEnd"/>
-      <w:r>
-        <w:rPr>
-          <w:rFonts w:ascii="Helvetica" w:hAnsi="Helvetica" w:cs="Helvetica"/>
-          <w:sz w:val="18"/>
-          <w:szCs w:val="18"/>
-        </w:rPr>
-        <w:t>. ¡Los módulos recomendados son los siguientes: instala el módulo que coincida con tu transportista, y configúral</w:t>
+      <w:r>
+        <w:t>database_port=&gt;’</w:t>
+      </w:r>
+      <w:r>
+        <w:t>8111</w:t>
       </w:r>
       <w:bookmarkStart w:id="0" w:name="_GoBack"/>
       <w:bookmarkEnd w:id="0"/>
       <w:r>
-        <w:rPr>
-          <w:rFonts w:ascii="Helvetica" w:hAnsi="Helvetica" w:cs="Helvetica"/>
-          <w:sz w:val="18"/>
-          <w:szCs w:val="18"/>
-        </w:rPr>
-        <w:t>o!</w:t>
-      </w:r>
-    </w:p>
-    <w:p>
-      <w:pPr>
-        <w:pStyle w:val="NormalWeb"/>
-        <w:spacing w:before="75" w:beforeAutospacing="0" w:after="0" w:afterAutospacing="0"/>
-        <w:rPr>
-          <w:rFonts w:ascii="Helvetica" w:hAnsi="Helvetica" w:cs="Helvetica"/>
-          <w:sz w:val="18"/>
-          <w:szCs w:val="18"/>
-        </w:rPr>
-      </w:pPr>
-      <w:r>
-        <w:rPr>
-          <w:rFonts w:ascii="Helvetica" w:hAnsi="Helvetica" w:cs="Helvetica"/>
-          <w:sz w:val="18"/>
-          <w:szCs w:val="18"/>
-        </w:rPr>
-        <w:lastRenderedPageBreak/>
-        <w:t>Si no existe ningún módulo para tu transportista, entonces puedes crear dicho transportista manualmente utilizando la información proporcionada por el mismo: las tarifas de transporte, las zonas regionales, el tamaño y los límites de peso, etc. Haz clic en el botón de arriba "Añadir nuevo transportista" para abrir el Asistente para Transportistas, que te ayudará a crear un transportista en unos pocos pasos.</w:t>
-      </w:r>
-    </w:p>
-    <w:p>
-      <w:pPr>
-        <w:pStyle w:val="NormalWeb"/>
-        <w:spacing w:before="75" w:beforeAutospacing="0" w:after="0" w:afterAutospacing="0"/>
-        <w:rPr>
-          <w:rFonts w:ascii="Helvetica" w:hAnsi="Helvetica" w:cs="Helvetica"/>
-          <w:sz w:val="18"/>
-          <w:szCs w:val="18"/>
-        </w:rPr>
-      </w:pPr>
-      <w:r>
-        <w:rPr>
-          <w:rFonts w:ascii="Helvetica" w:hAnsi="Helvetica" w:cs="Helvetica"/>
-          <w:sz w:val="18"/>
-          <w:szCs w:val="18"/>
-        </w:rPr>
-        <w:t>Nota: ¡NO registres un nuevo transportista si ya existe un módulo para ello! ¡El uso de un módulo será mucho más rápido y preciso!</w:t>
-      </w:r>
-    </w:p>
-    <w:p/>
-    <w:p>
-      <w:r>
-        <w:tab/>
-      </w:r>
-      <w:r>
-        <w:tab/>
-      </w:r>
-      <w:r>
-        <w:tab/>
-      </w:r>
-      <w:r>
-        <w:tab/>
+        <w:t>’</w:t>
+      </w:r>
+    </w:p>
+    <w:p>
+      <w:pPr>
+        <w:rPr>
+          <w:lang w:val="en-US"/>
+        </w:rPr>
+      </w:pPr>
+      <w:r>
+        <w:rPr>
+          <w:lang w:val="en-US"/>
+        </w:rPr>
+        <w:drawing>
+          <wp:inline distT="0" distB="0" distL="0" distR="0" wp14:anchorId="0E169E60" wp14:editId="14C68126">
+            <wp:extent cx="4688732" cy="2889656"/>
+            <wp:effectExtent l="0" t="0" r="0" b="6350"/>
+            <wp:docPr id="2" name="Picture 2"/>
+            <wp:cNvGraphicFramePr>
+              <a:graphicFrameLocks xmlns:a="http://schemas.openxmlformats.org/drawingml/2006/main" noChangeAspect="1"/>
+            </wp:cNvGraphicFramePr>
+            <a:graphic xmlns:a="http://schemas.openxmlformats.org/drawingml/2006/main">
+              <a:graphicData uri="http://schemas.openxmlformats.org/drawingml/2006/picture">
+                <pic:pic xmlns:pic="http://schemas.openxmlformats.org/drawingml/2006/picture">
+                  <pic:nvPicPr>
+                    <pic:cNvPr id="1" name=""/>
+                    <pic:cNvPicPr/>
+                  </pic:nvPicPr>
+                  <pic:blipFill>
+                    <a:blip r:embed="rId8"/>
+                    <a:stretch>
+                      <a:fillRect/>
+                    </a:stretch>
+                  </pic:blipFill>
+                  <pic:spPr>
+                    <a:xfrm>
+                      <a:off x="0" y="0"/>
+                      <a:ext cx="4745808" cy="2924832"/>
+                    </a:xfrm>
+                    <a:prstGeom prst="rect">
+                      <a:avLst/>
+                    </a:prstGeom>
+                  </pic:spPr>
+                </pic:pic>
+              </a:graphicData>
+            </a:graphic>
+          </wp:inline>
+        </w:drawing>
       </w:r>
     </w:p>
     <w:sectPr>

</xml_diff>

<commit_message>
añadido modificacion de puerto en en fichero php.ini
</commit_message>
<xml_diff>
--- a/guia.docx
+++ b/guia.docx
@@ -515,6 +515,7 @@
       </w:pPr>
       <w:r>
         <w:rPr>
+          <w:noProof/>
           <w:lang w:val="en-US"/>
         </w:rPr>
         <w:drawing>
@@ -565,25 +566,18 @@
         <w:t xml:space="preserve"> </w:t>
       </w:r>
       <w:r>
-        <w:t>database_port=&gt;’</w:t>
-      </w:r>
-      <w:r>
-        <w:t>8111</w:t>
-      </w:r>
-      <w:bookmarkStart w:id="0" w:name="_GoBack"/>
-      <w:bookmarkEnd w:id="0"/>
-      <w:r>
-        <w:t>’</w:t>
-      </w:r>
-    </w:p>
-    <w:p>
-      <w:pPr>
-        <w:rPr>
-          <w:lang w:val="en-US"/>
-        </w:rPr>
-      </w:pPr>
-      <w:r>
-        <w:rPr>
+        <w:t>database_port=&gt;’8111’</w:t>
+      </w:r>
+    </w:p>
+    <w:p>
+      <w:pPr>
+        <w:rPr>
+          <w:lang w:val="en-US"/>
+        </w:rPr>
+      </w:pPr>
+      <w:r>
+        <w:rPr>
+          <w:noProof/>
           <w:lang w:val="en-US"/>
         </w:rPr>
         <w:drawing>
@@ -622,6 +616,40 @@
           </wp:inline>
         </w:drawing>
       </w:r>
+    </w:p>
+    <w:p>
+      <w:pPr>
+        <w:rPr>
+          <w:lang w:val="en-US"/>
+        </w:rPr>
+      </w:pPr>
+      <w:r>
+        <w:rPr>
+          <w:lang w:val="en-US"/>
+        </w:rPr>
+        <w:t>Xampp\php\php.ini</w:t>
+      </w:r>
+    </w:p>
+    <w:p>
+      <w:pPr>
+        <w:rPr>
+          <w:lang w:val="en-US"/>
+        </w:rPr>
+      </w:pPr>
+      <w:r>
+        <w:rPr>
+          <w:lang w:val="en-US"/>
+        </w:rPr>
+        <w:t>Lineas 1963y 1192-&gt;</w:t>
+      </w:r>
+      <w:r>
+        <w:rPr>
+          <w:lang w:val="en-US"/>
+        </w:rPr>
+        <w:t>mysqli.default_port=8111</w:t>
+      </w:r>
+      <w:bookmarkStart w:id="0" w:name="_GoBack"/>
+      <w:bookmarkEnd w:id="0"/>
     </w:p>
     <w:sectPr>
       <w:pgSz w:w="11906" w:h="16838"/>

</xml_diff>